<commit_message>
testing modifying of word doc update caught in git
</commit_message>
<xml_diff>
--- a/sprint 1.docx
+++ b/sprint 1.docx
@@ -321,7 +321,33 @@
           <w:szCs w:val="24"/>
           <w:u w:val="single"/>
         </w:rPr>
-        <w:t xml:space="preserve"> By Task Letter</w:t>
+        <w:t xml:space="preserve"> b</w:t>
+      </w:r>
+      <w:bookmarkStart w:id="0" w:name="_GoBack"/>
+      <w:bookmarkEnd w:id="0"/>
+      <w:r>
+        <w:rPr>
+          <w:rFonts w:ascii="Arial" w:eastAsia="Times New Roman" w:hAnsi="Arial" w:cs="Arial"/>
+          <w:b/>
+          <w:bCs/>
+          <w:color w:val="4A86E8"/>
+          <w:sz w:val="24"/>
+          <w:szCs w:val="24"/>
+          <w:u w:val="single"/>
+        </w:rPr>
+        <w:t xml:space="preserve">y </w:t>
+      </w:r>
+      <w:r>
+        <w:rPr>
+          <w:rFonts w:ascii="Arial" w:eastAsia="Times New Roman" w:hAnsi="Arial" w:cs="Arial"/>
+          <w:b/>
+          <w:bCs/>
+          <w:color w:val="4A86E8"/>
+          <w:sz w:val="24"/>
+          <w:szCs w:val="24"/>
+          <w:u w:val="single"/>
+        </w:rPr>
+        <w:t>Task Letter</w:t>
       </w:r>
       <w:r>
         <w:rPr>
@@ -490,8 +516,6 @@
         </w:rPr>
         <w:t xml:space="preserve">A, </w:t>
       </w:r>
-      <w:bookmarkStart w:id="0" w:name="_GoBack"/>
-      <w:bookmarkEnd w:id="0"/>
       <w:r>
         <w:rPr>
           <w:rFonts w:ascii="Times New Roman" w:eastAsia="Times New Roman" w:hAnsi="Times New Roman" w:cs="Times New Roman"/>

</xml_diff>